<commit_message>
Correct link in cheat sheet
</commit_message>
<xml_diff>
--- a/rt_cheat_sheet.docx
+++ b/rt_cheat_sheet.docx
@@ -626,7 +626,7 @@
           <w:lang w:eastAsia="da-DK"/>
         </w:rPr>
         <w:drawing>
-          <wp:anchor distT="0" distB="0" distL="114300" distR="114300" simplePos="0" relativeHeight="251668480" behindDoc="1" locked="0" layoutInCell="1" allowOverlap="1" wp14:anchorId="208A43B2" wp14:editId="5A29BB26">
+          <wp:anchor distT="0" distB="0" distL="114300" distR="114300" simplePos="0" relativeHeight="251668480" behindDoc="1" locked="0" layoutInCell="1" allowOverlap="1" wp14:anchorId="208A43B2" wp14:editId="57DE21FC">
             <wp:simplePos x="0" y="0"/>
             <wp:positionH relativeFrom="margin">
               <wp:posOffset>0</wp:posOffset>
@@ -739,7 +739,7 @@
             <w:szCs w:val="26"/>
             <w:lang w:val="en-US"/>
           </w:rPr>
-          <w:t>http://lindeloev.github.io/shiny/rt/</w:t>
+          <w:t>https://lindeloev.net/shiny/rt/</w:t>
         </w:r>
       </w:hyperlink>
       <w:r>
@@ -977,7 +977,7 @@
                 <w:lang w:eastAsia="da-DK"/>
               </w:rPr>
               <w:drawing>
-                <wp:anchor distT="0" distB="0" distL="114300" distR="114300" simplePos="0" relativeHeight="251677696" behindDoc="0" locked="0" layoutInCell="1" allowOverlap="1" wp14:anchorId="62049CCA" wp14:editId="0DFD964C">
+                <wp:anchor distT="0" distB="0" distL="114300" distR="114300" simplePos="0" relativeHeight="251677696" behindDoc="0" locked="0" layoutInCell="1" allowOverlap="1" wp14:anchorId="62049CCA" wp14:editId="7FCAB6C8">
                   <wp:simplePos x="0" y="0"/>
                   <wp:positionH relativeFrom="page">
                     <wp:posOffset>418465</wp:posOffset>
@@ -3737,50 +3737,68 @@
                 <w:lang w:val="en-US" w:eastAsia="da-DK"/>
               </w:rPr>
             </w:pPr>
-            <w:hyperlink r:id="rId15" w:history="1">
-              <w:r>
-                <w:rPr>
-                  <w:rStyle w:val="Hyperlink"/>
-                  <w:rFonts w:ascii="Arial" w:eastAsia="Times New Roman" w:hAnsi="Arial" w:cs="Arial"/>
-                  <w:lang w:val="en-US" w:eastAsia="da-DK"/>
-                </w:rPr>
-                <w:t>C</w:t>
-              </w:r>
-              <w:r>
-                <w:rPr>
-                  <w:rStyle w:val="Hyperlink"/>
-                  <w:rFonts w:ascii="Arial" w:eastAsia="Times New Roman" w:hAnsi="Arial" w:cs="Arial"/>
-                  <w:lang w:val="en-US" w:eastAsia="da-DK"/>
-                </w:rPr>
-                <w:t xml:space="preserve">ustom </w:t>
-              </w:r>
-              <w:proofErr w:type="spellStart"/>
-              <w:r>
-                <w:rPr>
-                  <w:rStyle w:val="Hyperlink"/>
-                  <w:rFonts w:ascii="Arial" w:eastAsia="Times New Roman" w:hAnsi="Arial" w:cs="Arial"/>
-                  <w:lang w:val="en-US" w:eastAsia="da-DK"/>
-                </w:rPr>
-                <w:t>brms</w:t>
-              </w:r>
-              <w:proofErr w:type="spellEnd"/>
-              <w:r>
-                <w:rPr>
-                  <w:rStyle w:val="Hyperlink"/>
-                  <w:rFonts w:ascii="Arial" w:eastAsia="Times New Roman" w:hAnsi="Arial" w:cs="Arial"/>
-                  <w:lang w:val="en-US" w:eastAsia="da-DK"/>
-                </w:rPr>
-                <w:t xml:space="preserve"> </w:t>
-              </w:r>
-              <w:r>
-                <w:rPr>
-                  <w:rStyle w:val="Hyperlink"/>
-                  <w:rFonts w:ascii="Arial" w:eastAsia="Times New Roman" w:hAnsi="Arial" w:cs="Arial"/>
-                  <w:lang w:val="en-US" w:eastAsia="da-DK"/>
-                </w:rPr>
-                <w:t>family</w:t>
-              </w:r>
-            </w:hyperlink>
+            <w:r>
+              <w:fldChar w:fldCharType="begin"/>
+            </w:r>
+            <w:r>
+              <w:rPr>
+                <w:lang w:val="en-US"/>
+              </w:rPr>
+              <w:instrText xml:space="preserve"> HYPERLINK "https://cran.r-project.org/web/packages/brms/vignettes/brms_customfamilies.html" </w:instrText>
+            </w:r>
+            <w:r>
+              <w:fldChar w:fldCharType="separate"/>
+            </w:r>
+            <w:r>
+              <w:rPr>
+                <w:rStyle w:val="Hyperlink"/>
+                <w:rFonts w:ascii="Arial" w:eastAsia="Times New Roman" w:hAnsi="Arial" w:cs="Arial"/>
+                <w:lang w:val="en-US" w:eastAsia="da-DK"/>
+              </w:rPr>
+              <w:t>C</w:t>
+            </w:r>
+            <w:r>
+              <w:rPr>
+                <w:rStyle w:val="Hyperlink"/>
+                <w:rFonts w:ascii="Arial" w:eastAsia="Times New Roman" w:hAnsi="Arial" w:cs="Arial"/>
+                <w:lang w:val="en-US" w:eastAsia="da-DK"/>
+              </w:rPr>
+              <w:t xml:space="preserve">ustom </w:t>
+            </w:r>
+            <w:proofErr w:type="spellStart"/>
+            <w:r>
+              <w:rPr>
+                <w:rStyle w:val="Hyperlink"/>
+                <w:rFonts w:ascii="Arial" w:eastAsia="Times New Roman" w:hAnsi="Arial" w:cs="Arial"/>
+                <w:lang w:val="en-US" w:eastAsia="da-DK"/>
+              </w:rPr>
+              <w:t>brms</w:t>
+            </w:r>
+            <w:proofErr w:type="spellEnd"/>
+            <w:r>
+              <w:rPr>
+                <w:rStyle w:val="Hyperlink"/>
+                <w:rFonts w:ascii="Arial" w:eastAsia="Times New Roman" w:hAnsi="Arial" w:cs="Arial"/>
+                <w:lang w:val="en-US" w:eastAsia="da-DK"/>
+              </w:rPr>
+              <w:t xml:space="preserve"> </w:t>
+            </w:r>
+            <w:r>
+              <w:rPr>
+                <w:rStyle w:val="Hyperlink"/>
+                <w:rFonts w:ascii="Arial" w:eastAsia="Times New Roman" w:hAnsi="Arial" w:cs="Arial"/>
+                <w:lang w:val="en-US" w:eastAsia="da-DK"/>
+              </w:rPr>
+              <w:t>family</w:t>
+            </w:r>
+            <w:r>
+              <w:rPr>
+                <w:rStyle w:val="Hyperlink"/>
+                <w:rFonts w:ascii="Arial" w:eastAsia="Times New Roman" w:hAnsi="Arial" w:cs="Arial"/>
+                <w:lang w:val="en-US" w:eastAsia="da-DK"/>
+              </w:rPr>
+              <w:fldChar w:fldCharType="end"/>
+            </w:r>
             <w:r>
               <w:rPr>
                 <w:rFonts w:ascii="Arial" w:eastAsia="Times New Roman" w:hAnsi="Arial" w:cs="Arial"/>
@@ -3789,16 +3807,34 @@
               </w:rPr>
               <w:t xml:space="preserve"> and </w:t>
             </w:r>
-            <w:hyperlink r:id="rId16" w:history="1">
-              <w:r>
-                <w:rPr>
-                  <w:rStyle w:val="Hyperlink"/>
-                  <w:rFonts w:ascii="Arial" w:eastAsia="Times New Roman" w:hAnsi="Arial" w:cs="Arial"/>
-                  <w:lang w:val="en-US" w:eastAsia="da-DK"/>
-                </w:rPr>
-                <w:t>see this post</w:t>
-              </w:r>
-            </w:hyperlink>
+            <w:r>
+              <w:fldChar w:fldCharType="begin"/>
+            </w:r>
+            <w:r>
+              <w:rPr>
+                <w:lang w:val="en-US"/>
+              </w:rPr>
+              <w:instrText xml:space="preserve"> HYPERLINK "https://mrunadon.github.io/Shifted-Wald-distribution-for-response-time-data-using-R-and-Stan/" </w:instrText>
+            </w:r>
+            <w:r>
+              <w:fldChar w:fldCharType="separate"/>
+            </w:r>
+            <w:r>
+              <w:rPr>
+                <w:rStyle w:val="Hyperlink"/>
+                <w:rFonts w:ascii="Arial" w:eastAsia="Times New Roman" w:hAnsi="Arial" w:cs="Arial"/>
+                <w:lang w:val="en-US" w:eastAsia="da-DK"/>
+              </w:rPr>
+              <w:t>see this post</w:t>
+            </w:r>
+            <w:r>
+              <w:rPr>
+                <w:rStyle w:val="Hyperlink"/>
+                <w:rFonts w:ascii="Arial" w:eastAsia="Times New Roman" w:hAnsi="Arial" w:cs="Arial"/>
+                <w:lang w:val="en-US" w:eastAsia="da-DK"/>
+              </w:rPr>
+              <w:fldChar w:fldCharType="end"/>
+            </w:r>
             <w:r>
               <w:rPr>
                 <w:rFonts w:ascii="Arial" w:eastAsia="Times New Roman" w:hAnsi="Arial" w:cs="Arial"/>
@@ -3960,7 +3996,7 @@
                 <w:lang w:val="en-US" w:eastAsia="da-DK"/>
               </w:rPr>
             </w:pPr>
-            <w:hyperlink r:id="rId17" w:history="1">
+            <w:hyperlink r:id="rId15" w:history="1">
               <w:r>
                 <w:rPr>
                   <w:rStyle w:val="Hyperlink"/>
@@ -4893,7 +4929,7 @@
                 <w:lang w:val="en-US" w:eastAsia="da-DK"/>
               </w:rPr>
             </w:pPr>
-            <w:hyperlink r:id="rId18" w:history="1">
+            <w:hyperlink r:id="rId16" w:history="1">
               <w:r>
                 <w:rPr>
                   <w:rStyle w:val="Hyperlink"/>
@@ -5888,7 +5924,7 @@
         <w:rPr>
           <w:lang w:val="en-US"/>
         </w:rPr>
-        <w:instrText>HYPERLINK "http://lindeloev.github.io/shiny/rt/"</w:instrText>
+        <w:instrText>HYPERLINK "https://lindeloev.net/shiny/rt/"</w:instrText>
       </w:r>
       <w:r>
         <w:fldChar w:fldCharType="separate"/>
@@ -5899,7 +5935,7 @@
           <w:rFonts w:ascii="Arial" w:hAnsi="Arial" w:cs="Arial"/>
           <w:lang w:val="en-US"/>
         </w:rPr>
-        <w:t>http://lindeloev.github.io/shiny/rt/</w:t>
+        <w:t>https://lindeloev.net/shiny/rt/</w:t>
       </w:r>
       <w:r>
         <w:rPr>
@@ -5972,7 +6008,7 @@
         </w:rPr>
         <w:t xml:space="preserve">CC-BY, Jonas Kristoffer Lindeløv, </w:t>
       </w:r>
-      <w:hyperlink r:id="rId19" w:history="1">
+      <w:hyperlink r:id="rId17" w:history="1">
         <w:r>
           <w:rPr>
             <w:rStyle w:val="Hyperlink"/>
@@ -7148,7 +7184,7 @@
 </file>
 
 <file path=customXml/itemProps1.xml><?xml version="1.0" encoding="utf-8"?>
-<ds:datastoreItem xmlns:ds="http://schemas.openxmlformats.org/officeDocument/2006/customXml" ds:itemID="{B1263AE0-80D1-4F27-94F9-41880DF815C3}">
+<ds:datastoreItem xmlns:ds="http://schemas.openxmlformats.org/officeDocument/2006/customXml" ds:itemID="{5CF4AB57-C2B4-478D-B28F-6F487B50FCCC}">
   <ds:schemaRefs>
     <ds:schemaRef ds:uri="http://schemas.openxmlformats.org/officeDocument/2006/bibliography"/>
   </ds:schemaRefs>

</xml_diff>